<commit_message>
Progress Report Edits Continued(1)
I have edited the issues section, started (and likely completed) the
user instructions section, and commented the code. I took out the
database function since we are not yet that far along.
</commit_message>
<xml_diff>
--- a/Boyaredigari_Danzer_1stPR/4-Issues.docx
+++ b/Boyaredigari_Danzer_1stPR/4-Issues.docx
@@ -5,25 +5,96 @@
     <w:p>
       <w:pPr>
         <w:pStyle w:val="Title"/>
+        <w:rPr>
+          <w:rFonts w:ascii="Times New Roman" w:hAnsi="Times New Roman" w:cs="Times New Roman"/>
+        </w:rPr>
       </w:pPr>
       <w:r>
+        <w:rPr>
+          <w:rFonts w:ascii="Times New Roman" w:hAnsi="Times New Roman" w:cs="Times New Roman"/>
+        </w:rPr>
         <w:t>Issues</w:t>
       </w:r>
     </w:p>
     <w:p>
       <w:pPr>
         <w:pStyle w:val="Subtitle"/>
+        <w:rPr>
+          <w:rFonts w:ascii="Times New Roman" w:hAnsi="Times New Roman" w:cs="Times New Roman"/>
+        </w:rPr>
       </w:pPr>
       <w:r>
-        <w:t>Karthik Boyareddigari and Reese Danzer</w:t>
-      </w:r>
+        <w:rPr>
+          <w:rFonts w:ascii="Times New Roman" w:hAnsi="Times New Roman" w:cs="Times New Roman"/>
+        </w:rPr>
+        <w:t xml:space="preserve">Karthik </w:t>
+      </w:r>
+      <w:proofErr w:type="spellStart"/>
+      <w:r>
+        <w:rPr>
+          <w:rFonts w:ascii="Times New Roman" w:hAnsi="Times New Roman" w:cs="Times New Roman"/>
+        </w:rPr>
+        <w:t>Boyareddy</w:t>
+      </w:r>
+      <w:r>
+        <w:rPr>
+          <w:rFonts w:ascii="Times New Roman" w:hAnsi="Times New Roman" w:cs="Times New Roman"/>
+        </w:rPr>
+        <w:t>gari</w:t>
+      </w:r>
+      <w:proofErr w:type="spellEnd"/>
+      <w:r>
+        <w:rPr>
+          <w:rFonts w:ascii="Times New Roman" w:hAnsi="Times New Roman" w:cs="Times New Roman"/>
+        </w:rPr>
+        <w:t xml:space="preserve"> and Reese </w:t>
+      </w:r>
+      <w:proofErr w:type="spellStart"/>
+      <w:r>
+        <w:rPr>
+          <w:rFonts w:ascii="Times New Roman" w:hAnsi="Times New Roman" w:cs="Times New Roman"/>
+        </w:rPr>
+        <w:t>Danzer</w:t>
+      </w:r>
+      <w:proofErr w:type="spellEnd"/>
     </w:p>
     <w:p>
-      <w:r>
+      <w:pPr>
+        <w:rPr>
+          <w:rFonts w:ascii="Times New Roman" w:hAnsi="Times New Roman" w:cs="Times New Roman"/>
+        </w:rPr>
+      </w:pPr>
+      <w:r>
+        <w:rPr>
+          <w:rFonts w:ascii="Times New Roman" w:hAnsi="Times New Roman" w:cs="Times New Roman"/>
+        </w:rPr>
         <w:t>At this point in our project we don’t possess any major, unsolvable issues</w:t>
       </w:r>
       <w:r>
-        <w:t>. There are, however, multiple issues which, while not completely unsolvable, are still fairly difficult. They’re listed below.</w:t>
+        <w:rPr>
+          <w:rFonts w:ascii="Times New Roman" w:hAnsi="Times New Roman" w:cs="Times New Roman"/>
+        </w:rPr>
+        <w:t xml:space="preserve">. We realized that the interface was quite easy to make initially, but cannot be completed until we know what data the database will supply. This is something that we will collaborate with Dr. </w:t>
+      </w:r>
+      <w:proofErr w:type="spellStart"/>
+      <w:r>
+        <w:rPr>
+          <w:rFonts w:ascii="Times New Roman" w:hAnsi="Times New Roman" w:cs="Times New Roman"/>
+        </w:rPr>
+        <w:t>Carini</w:t>
+      </w:r>
+      <w:proofErr w:type="spellEnd"/>
+      <w:r>
+        <w:rPr>
+          <w:rFonts w:ascii="Times New Roman" w:hAnsi="Times New Roman" w:cs="Times New Roman"/>
+        </w:rPr>
+        <w:t xml:space="preserve"> on to populate the database and create functions to synthesize intermediary data points for the display. As of now the interface has temporary values for demonstration only; these values will likely need to be replaced with helper functions that will feed the correct data to the interface for visualization.</w:t>
+      </w:r>
+      <w:r>
+        <w:rPr>
+          <w:rFonts w:ascii="Times New Roman" w:hAnsi="Times New Roman" w:cs="Times New Roman"/>
+        </w:rPr>
+        <w:t xml:space="preserve"> However, no coding problems have been thus far encountered.</w:t>
       </w:r>
       <w:bookmarkStart w:id="0" w:name="_GoBack"/>
       <w:bookmarkEnd w:id="0"/>

</xml_diff>